<commit_message>
updated abstract - final version
</commit_message>
<xml_diff>
--- a/Bar Illan Research Abstract.docx
+++ b/Bar Illan Research Abstract.docx
@@ -163,7 +163,7 @@
           <w:szCs w:val="24"/>
           <w:rtl w:val="0"/>
         </w:rPr>
-        <w:t xml:space="preserve">Imagine a world, where when you are learning helpful suggestions of sources to look at can help aid in your understanding; a world where it's simple and easy to find the opinions of other great poskim on similar issues and other cases where similar concepts are at play. </w:t>
+        <w:t xml:space="preserve">Imagine a world, where when you are learning helpful suggestions of sources to look at can help aid in your understanding; a world where it's simple and easy to find the opinions of other great poseqim (adjudicators of Jewish law) on similar issues and other cases where similar concepts are at play. </w:t>
       </w:r>
     </w:p>
     <w:p>
@@ -226,8 +226,12 @@
       </w:pPr>
       <w:r>
         <w:rPr>
-          <w:rtl w:val="0"/>
-        </w:rPr>
+          <w:rFonts w:ascii="Calibri" w:cs="Calibri" w:eastAsia="Calibri" w:hAnsi="Calibri"/>
+          <w:sz w:val="24"/>
+          <w:szCs w:val="24"/>
+          <w:rtl w:val="0"/>
+        </w:rPr>
+        <w:t xml:space="preserve"> </w:t>
       </w:r>
     </w:p>
     <w:p>
@@ -277,167 +281,199 @@
           <w:szCs w:val="24"/>
           <w:rtl w:val="0"/>
         </w:rPr>
-        <w:t xml:space="preserve">Whether doing training or inference, the model requires a tokenizer to convert the words into a vector representation of the text. This vector representation is then fed into BERT to generate an encoding. When training, that encoding is then fed to a second half of the network, which predicts the missing word, followed by a loss calculation, and the updating of weights. When doing inference, the distance between the current paragraph’s vector representations, and all other vector representations is calculated, and the closest paragraphs are represented to the user.  </w:t>
-      </w:r>
-    </w:p>
-    <w:p>
-      <w:pPr>
-        <w:rPr>
-          <w:rFonts w:ascii="Calibri" w:cs="Calibri" w:eastAsia="Calibri" w:hAnsi="Calibri"/>
-          <w:sz w:val="24"/>
-          <w:szCs w:val="24"/>
-        </w:rPr>
-      </w:pPr>
-      <w:r>
-        <w:rPr>
-          <w:rtl w:val="0"/>
-        </w:rPr>
-      </w:r>
-    </w:p>
-    <w:p>
-      <w:pPr>
-        <w:rPr>
-          <w:rFonts w:ascii="Calibri" w:cs="Calibri" w:eastAsia="Calibri" w:hAnsi="Calibri"/>
-          <w:sz w:val="24"/>
-          <w:szCs w:val="24"/>
-        </w:rPr>
-      </w:pPr>
-      <w:r>
-        <w:rPr>
-          <w:rFonts w:ascii="Calibri" w:cs="Calibri" w:eastAsia="Calibri" w:hAnsi="Calibri"/>
-          <w:sz w:val="24"/>
-          <w:szCs w:val="24"/>
-          <w:rtl w:val="0"/>
-        </w:rPr>
-        <w:t xml:space="preserve">After being trained in this fashion, the middle layer’s output is used as a vector encoding of the input text. </w:t>
-      </w:r>
-    </w:p>
-    <w:p>
-      <w:pPr>
-        <w:rPr>
-          <w:rFonts w:ascii="Calibri" w:cs="Calibri" w:eastAsia="Calibri" w:hAnsi="Calibri"/>
-          <w:sz w:val="24"/>
-          <w:szCs w:val="24"/>
-        </w:rPr>
-      </w:pPr>
-      <w:r>
-        <w:rPr>
-          <w:rtl w:val="0"/>
-        </w:rPr>
-      </w:r>
-    </w:p>
-    <w:p>
-      <w:pPr>
-        <w:rPr>
-          <w:rFonts w:ascii="Calibri" w:cs="Calibri" w:eastAsia="Calibri" w:hAnsi="Calibri"/>
-          <w:sz w:val="24"/>
-          <w:szCs w:val="24"/>
-        </w:rPr>
-      </w:pPr>
-      <w:r>
-        <w:rPr>
-          <w:rFonts w:ascii="Calibri" w:cs="Calibri" w:eastAsia="Calibri" w:hAnsi="Calibri"/>
-          <w:sz w:val="24"/>
-          <w:szCs w:val="24"/>
-          <w:rtl w:val="0"/>
-        </w:rPr>
-        <w:t xml:space="preserve">….</w:t>
-      </w:r>
-    </w:p>
-    <w:p>
-      <w:pPr>
-        <w:rPr>
-          <w:rFonts w:ascii="Calibri" w:cs="Calibri" w:eastAsia="Calibri" w:hAnsi="Calibri"/>
-          <w:sz w:val="24"/>
-          <w:szCs w:val="24"/>
-        </w:rPr>
-      </w:pPr>
-      <w:r>
-        <w:rPr>
-          <w:rtl w:val="0"/>
-        </w:rPr>
-      </w:r>
-    </w:p>
-    <w:p>
-      <w:pPr>
-        <w:rPr>
-          <w:rFonts w:ascii="Calibri" w:cs="Calibri" w:eastAsia="Calibri" w:hAnsi="Calibri"/>
-          <w:sz w:val="24"/>
-          <w:szCs w:val="24"/>
-        </w:rPr>
-      </w:pPr>
-      <w:r>
-        <w:rPr>
-          <w:rFonts w:ascii="Calibri" w:cs="Calibri" w:eastAsia="Calibri" w:hAnsi="Calibri"/>
-          <w:sz w:val="24"/>
-          <w:szCs w:val="24"/>
-          <w:rtl w:val="0"/>
-        </w:rPr>
-        <w:t xml:space="preserve">In this project we took AlephBERT and fine-tuned it based on the language specifically used in sheilos utshuvos. We did this fine-tuning via MLM on our dataset of responsa. Through this process, AlephBERT became accustomed to the dialect of Hebrew used specifically in responsa.</w:t>
-      </w:r>
-    </w:p>
-    <w:p>
-      <w:pPr>
-        <w:rPr>
-          <w:rFonts w:ascii="Calibri" w:cs="Calibri" w:eastAsia="Calibri" w:hAnsi="Calibri"/>
-          <w:sz w:val="24"/>
-          <w:szCs w:val="24"/>
-        </w:rPr>
-      </w:pPr>
-      <w:r>
-        <w:rPr>
-          <w:rtl w:val="0"/>
-        </w:rPr>
-      </w:r>
-    </w:p>
-    <w:p>
-      <w:pPr>
-        <w:rPr>
-          <w:rFonts w:ascii="Calibri" w:cs="Calibri" w:eastAsia="Calibri" w:hAnsi="Calibri"/>
-          <w:sz w:val="24"/>
-          <w:szCs w:val="24"/>
-        </w:rPr>
-      </w:pPr>
-      <w:r>
-        <w:rPr>
-          <w:rFonts w:ascii="Calibri" w:cs="Calibri" w:eastAsia="Calibri" w:hAnsi="Calibri"/>
-          <w:sz w:val="24"/>
-          <w:szCs w:val="24"/>
-          <w:rtl w:val="0"/>
-        </w:rPr>
-        <w:t xml:space="preserve">Before AlephBert was fine-tuned on responsa while it was familiar with the Hebrew language in general, it had never seen the language used in the way it was used in responsa and had not seen a lot of the words that would only come up in responsa. Therefore, the AlephBERT model had trouble generating embeddings that captured the meaning of the text, given that it was a different dialect of Hebrew. Being familiar with the dialect of responsa allowed the fine-tuned AlephBERT to generate similar embeddings for texts that were topically similar. Thus, we could compare the embeddings of one paragraph to another and would know how similar they are based on the distance between the two vectors. Now we could compare a paragraph to all the other paragraphs in responsa and find the paragraph that is the most topically similar to that paragraph.</w:t>
-      </w:r>
-    </w:p>
-    <w:p>
-      <w:pPr>
-        <w:rPr>
-          <w:rFonts w:ascii="Calibri" w:cs="Calibri" w:eastAsia="Calibri" w:hAnsi="Calibri"/>
-          <w:sz w:val="24"/>
-          <w:szCs w:val="24"/>
-        </w:rPr>
-      </w:pPr>
-      <w:r>
-        <w:rPr>
-          <w:rtl w:val="0"/>
-        </w:rPr>
-      </w:r>
-    </w:p>
-    <w:p>
-      <w:pPr>
-        <w:rPr>
-          <w:rFonts w:ascii="Calibri" w:cs="Calibri" w:eastAsia="Calibri" w:hAnsi="Calibri"/>
-          <w:sz w:val="24"/>
-          <w:szCs w:val="24"/>
-        </w:rPr>
-      </w:pPr>
-      <w:r>
-        <w:rPr>
-          <w:rFonts w:ascii="Calibri" w:cs="Calibri" w:eastAsia="Calibri" w:hAnsi="Calibri"/>
-          <w:sz w:val="24"/>
-          <w:szCs w:val="24"/>
-          <w:rtl w:val="0"/>
-        </w:rPr>
-        <w:t xml:space="preserve">In order to improve the results of our search to find other paragraphs similar to the original paragraph we also generated an embedding for each document. We did this by taking the first 250 tokens of the first paragraph in the document and the last 250 tokens of the last paragraph. The thought process behind this was that the main points in the document are expressed in the beginning when the question is asked and at the end in the conclusion. We were unable to include much more than 500 tokens as the max size of an embedding is 512 tokens. Then when we searched for similar paragraphs we compared both the two paragraph embeddings and the two document embeddings. We then summed the two scores together and divided by two. Our search results contained paragraphs that had the smallest average distance scores.</w:t>
+        <w:t xml:space="preserve">Whether doing training or inference, the model requires a tokenizer to convert the words into a vector representation of the text. This vector representation is then fed into BERT to generate an encoding. When training, that encoding is then fed to a second half of the network, which predicts the missing word, followed by a loss calculation, and the updating of weights. When doing inference, the distance between the current paragraph’s vector representations, and all other vector representations is calculated, and the closest paragraphs are represented to the user.  After being trained in this fashion, the middle layer’s output is used as a vector encoding of the input text. </w:t>
+      </w:r>
+    </w:p>
+    <w:p>
+      <w:pPr>
+        <w:rPr>
+          <w:rFonts w:ascii="Calibri" w:cs="Calibri" w:eastAsia="Calibri" w:hAnsi="Calibri"/>
+          <w:sz w:val="24"/>
+          <w:szCs w:val="24"/>
+        </w:rPr>
+      </w:pPr>
+      <w:r>
+        <w:rPr>
+          <w:rtl w:val="0"/>
+        </w:rPr>
+      </w:r>
+    </w:p>
+    <w:p>
+      <w:pPr>
+        <w:rPr>
+          <w:rFonts w:ascii="Calibri" w:cs="Calibri" w:eastAsia="Calibri" w:hAnsi="Calibri"/>
+          <w:sz w:val="24"/>
+          <w:szCs w:val="24"/>
+        </w:rPr>
+      </w:pPr>
+      <w:r>
+        <w:rPr>
+          <w:rFonts w:ascii="Calibri" w:cs="Calibri" w:eastAsia="Calibri" w:hAnsi="Calibri"/>
+          <w:sz w:val="24"/>
+          <w:szCs w:val="24"/>
+          <w:rtl w:val="0"/>
+        </w:rPr>
+        <w:t xml:space="preserve">In April of 2021, the Bar Ilan NLP Lab released AlephBERT, a BERT model designed for the Hebrew Language. It was trained on OSCAR’s Hebrew section (a collection of articles in Hebrew from the internet), Hebrew Wikipedia, and Hebrew twitter. Because of the training data provided, the model learned very modern colloquial hebrew. However, for use in this task AlephBert would need to learn a more formal, and much older hebrew used in rabbinic responsa. </w:t>
+      </w:r>
+    </w:p>
+    <w:p>
+      <w:pPr>
+        <w:rPr>
+          <w:rFonts w:ascii="Calibri" w:cs="Calibri" w:eastAsia="Calibri" w:hAnsi="Calibri"/>
+          <w:sz w:val="24"/>
+          <w:szCs w:val="24"/>
+        </w:rPr>
+      </w:pPr>
+      <w:r>
+        <w:rPr>
+          <w:rtl w:val="0"/>
+        </w:rPr>
+      </w:r>
+    </w:p>
+    <w:p>
+      <w:pPr>
+        <w:rPr>
+          <w:rFonts w:ascii="Calibri" w:cs="Calibri" w:eastAsia="Calibri" w:hAnsi="Calibri"/>
+          <w:sz w:val="24"/>
+          <w:szCs w:val="24"/>
+        </w:rPr>
+      </w:pPr>
+      <w:r>
+        <w:rPr>
+          <w:rFonts w:ascii="Calibri" w:cs="Calibri" w:eastAsia="Calibri" w:hAnsi="Calibri"/>
+          <w:sz w:val="24"/>
+          <w:szCs w:val="24"/>
+          <w:rtl w:val="0"/>
+        </w:rPr>
+        <w:t xml:space="preserve">This was done by fine-tuned AlephBERT via MLM on a subset of the Bar Ilan Responsa  Project’s collection of rabanic responsa. Through this process, AlephBERT became accustomed to the dialect of Hebrew used specifically in responsa.</w:t>
+      </w:r>
+    </w:p>
+    <w:p>
+      <w:pPr>
+        <w:rPr>
+          <w:rFonts w:ascii="Calibri" w:cs="Calibri" w:eastAsia="Calibri" w:hAnsi="Calibri"/>
+          <w:sz w:val="24"/>
+          <w:szCs w:val="24"/>
+        </w:rPr>
+      </w:pPr>
+      <w:r>
+        <w:rPr>
+          <w:rtl w:val="0"/>
+        </w:rPr>
+      </w:r>
+    </w:p>
+    <w:p>
+      <w:pPr>
+        <w:rPr>
+          <w:rFonts w:ascii="Calibri" w:cs="Calibri" w:eastAsia="Calibri" w:hAnsi="Calibri"/>
+          <w:sz w:val="24"/>
+          <w:szCs w:val="24"/>
+        </w:rPr>
+      </w:pPr>
+      <w:r>
+        <w:rPr>
+          <w:rFonts w:ascii="Calibri" w:cs="Calibri" w:eastAsia="Calibri" w:hAnsi="Calibri"/>
+          <w:sz w:val="24"/>
+          <w:szCs w:val="24"/>
+          <w:rtl w:val="0"/>
+        </w:rPr>
+        <w:t xml:space="preserve">The model was then able to generate embedding in vector space that accurately represented the topics of each document. Calculating the magnitude of the distance between two vectors to represent how topically different they are. For computational efficiency, this process was implemented using matrix operations, which were performed on a GPU. Now an efficient method for comparing a paragraph to all the other paragraphs in courpas of responsa and finding the paragraphs that is the most topically similar to that paragraph was possible. </w:t>
+      </w:r>
+    </w:p>
+    <w:p>
+      <w:pPr>
+        <w:rPr>
+          <w:rFonts w:ascii="Calibri" w:cs="Calibri" w:eastAsia="Calibri" w:hAnsi="Calibri"/>
+          <w:sz w:val="24"/>
+          <w:szCs w:val="24"/>
+        </w:rPr>
+      </w:pPr>
+      <w:r>
+        <w:rPr>
+          <w:rtl w:val="0"/>
+        </w:rPr>
+      </w:r>
+    </w:p>
+    <w:p>
+      <w:pPr>
+        <w:rPr>
+          <w:rFonts w:ascii="Calibri" w:cs="Calibri" w:eastAsia="Calibri" w:hAnsi="Calibri"/>
+          <w:sz w:val="24"/>
+          <w:szCs w:val="24"/>
+        </w:rPr>
+      </w:pPr>
+      <w:r>
+        <w:rPr>
+          <w:rFonts w:ascii="Calibri" w:cs="Calibri" w:eastAsia="Calibri" w:hAnsi="Calibri"/>
+          <w:sz w:val="24"/>
+          <w:szCs w:val="24"/>
+          <w:rtl w:val="0"/>
+        </w:rPr>
+        <w:t xml:space="preserve">The results received were reasonable with this method, though the measurements are not objective.  For any given paragraph about 2 of the top 3 suggestions were deemed relevant. </w:t>
+      </w:r>
+    </w:p>
+    <w:p>
+      <w:pPr>
+        <w:rPr>
+          <w:rFonts w:ascii="Calibri" w:cs="Calibri" w:eastAsia="Calibri" w:hAnsi="Calibri"/>
+          <w:sz w:val="24"/>
+          <w:szCs w:val="24"/>
+        </w:rPr>
+      </w:pPr>
+      <w:r>
+        <w:rPr>
+          <w:rtl w:val="0"/>
+        </w:rPr>
+      </w:r>
+    </w:p>
+    <w:p>
+      <w:pPr>
+        <w:rPr>
+          <w:rFonts w:ascii="Calibri" w:cs="Calibri" w:eastAsia="Calibri" w:hAnsi="Calibri"/>
+          <w:sz w:val="24"/>
+          <w:szCs w:val="24"/>
+        </w:rPr>
+      </w:pPr>
+      <w:r>
+        <w:rPr>
+          <w:rFonts w:ascii="Calibri" w:cs="Calibri" w:eastAsia="Calibri" w:hAnsi="Calibri"/>
+          <w:sz w:val="24"/>
+          <w:szCs w:val="24"/>
+          <w:rtl w:val="0"/>
+        </w:rPr>
+        <w:t xml:space="preserve">Generally in rabbinic responsa, the main points in the document are expressed in the beginning when the question is asked and at the end in the conclusion. So, in order to improve the search results document embeddings were also generated. This was done by using the first 250 tokens and the last 250 tokens and in the document. This size was chosen because the maximum pre-trained AlephBERT model uses is 512 tokens.  </w:t>
+      </w:r>
+    </w:p>
+    <w:p>
+      <w:pPr>
+        <w:rPr>
+          <w:rFonts w:ascii="Calibri" w:cs="Calibri" w:eastAsia="Calibri" w:hAnsi="Calibri"/>
+          <w:sz w:val="24"/>
+          <w:szCs w:val="24"/>
+        </w:rPr>
+      </w:pPr>
+      <w:r>
+        <w:rPr>
+          <w:rtl w:val="0"/>
+        </w:rPr>
+      </w:r>
+    </w:p>
+    <w:p>
+      <w:pPr>
+        <w:rPr>
+          <w:rFonts w:ascii="Calibri" w:cs="Calibri" w:eastAsia="Calibri" w:hAnsi="Calibri"/>
+          <w:sz w:val="24"/>
+          <w:szCs w:val="24"/>
+        </w:rPr>
+      </w:pPr>
+      <w:r>
+        <w:rPr>
+          <w:rFonts w:ascii="Calibri" w:cs="Calibri" w:eastAsia="Calibri" w:hAnsi="Calibri"/>
+          <w:sz w:val="24"/>
+          <w:szCs w:val="24"/>
+          <w:rtl w:val="0"/>
+        </w:rPr>
+        <w:t xml:space="preserve">This method on its own generated reasonable results which were similar in quality to the previous model. After summing both scores for any given paragraph (the sum of the paragraph distance and the document distance), when then sorted by overall distance, the results were promising, though similar. There is much difficulty in assessing model improvement unless there are very large changes, noticeable in reviewing a few dozen documents. In the future, once users are available, user feedback can be a critical tool in assessing how relevant a particular article is.</w:t>
       </w:r>
     </w:p>
     <w:p>
@@ -465,7 +501,7 @@
           <w:szCs w:val="24"/>
           <w:rtl w:val="0"/>
         </w:rPr>
-        <w:t xml:space="preserve">While our search results for topical similarity were promising, there is still more work to do. Sometimes our search results contained no paragraphs that were actually similar or just one or two similar results, even though there were actually many paragraphs that were similar. This could potentially be improved by doing more epochs of fine-tuning on our model or by doing some other combination of embeddings like how we did with making the full document embeddings.  </w:t>
+        <w:t xml:space="preserve">Overall, while the results for topical similarity were promising, there is still more work to be done. Sometimes results contained no paragraphs that were similar or just one or two similar results, even though there were actually many paragraphs that were similar. This could potentially be improved by increasing the number of training epochs, using an ensemble of models, and/or implementing a discriminator network. </w:t>
       </w:r>
       <w:r>
         <w:rPr>

</xml_diff>